<commit_message>
Updated for second class
</commit_message>
<xml_diff>
--- a/Class Materials/Syllabus.docx
+++ b/Class Materials/Syllabus.docx
@@ -200,6 +200,9 @@
             <w:r>
               <w:t>Literature review</w:t>
             </w:r>
+            <w:r>
+              <w:t xml:space="preserve"> of past models in NCAA March madness prediction</w:t>
+            </w:r>
           </w:p>
           <w:p>
             <w:pPr>
@@ -232,6 +235,8 @@
             <w:r>
               <w:t>Reading</w:t>
             </w:r>
+            <w:bookmarkStart w:id="0" w:name="_GoBack"/>
+            <w:bookmarkEnd w:id="0"/>
           </w:p>
           <w:p>
             <w:pPr>
@@ -334,13 +339,8 @@
                 <w:numId w:val="6"/>
               </w:numPr>
             </w:pPr>
-            <w:proofErr w:type="spellStart"/>
-            <w:r>
-              <w:t>Writeup</w:t>
-            </w:r>
-            <w:proofErr w:type="spellEnd"/>
-            <w:r>
-              <w:t xml:space="preserve"> for regression method</w:t>
+            <w:r>
+              <w:t>Writeup for regression method</w:t>
             </w:r>
           </w:p>
         </w:tc>
@@ -417,19 +417,8 @@
                 <w:numId w:val="7"/>
               </w:numPr>
             </w:pPr>
-            <w:proofErr w:type="spellStart"/>
-            <w:r>
-              <w:t>Writeup</w:t>
-            </w:r>
-            <w:proofErr w:type="spellEnd"/>
-            <w:r>
-              <w:t xml:space="preserve"> for </w:t>
-            </w:r>
-            <w:r>
-              <w:t>Bayesian learning</w:t>
-            </w:r>
-            <w:r>
-              <w:t xml:space="preserve"> method</w:t>
+            <w:r>
+              <w:t>Writeup for Bayesian learning method</w:t>
             </w:r>
           </w:p>
         </w:tc>
@@ -494,13 +483,8 @@
                 <w:numId w:val="9"/>
               </w:numPr>
             </w:pPr>
-            <w:proofErr w:type="spellStart"/>
-            <w:r>
-              <w:t>Writeup</w:t>
-            </w:r>
-            <w:proofErr w:type="spellEnd"/>
-            <w:r>
-              <w:t xml:space="preserve"> for predictive models</w:t>
+            <w:r>
+              <w:t>Writeup for predictive models</w:t>
             </w:r>
           </w:p>
         </w:tc>
@@ -699,13 +683,8 @@
               </w:numPr>
             </w:pPr>
             <w:r>
-              <w:t xml:space="preserve">Start combining the past </w:t>
-            </w:r>
-            <w:proofErr w:type="spellStart"/>
-            <w:r>
-              <w:t>writeups</w:t>
-            </w:r>
-            <w:proofErr w:type="spellEnd"/>
+              <w:t>Start combining the past writeups</w:t>
+            </w:r>
           </w:p>
         </w:tc>
       </w:tr>
@@ -753,13 +732,8 @@
                 <w:numId w:val="7"/>
               </w:numPr>
             </w:pPr>
-            <w:proofErr w:type="spellStart"/>
-            <w:r>
-              <w:t>Writeup</w:t>
-            </w:r>
-            <w:proofErr w:type="spellEnd"/>
-            <w:r>
-              <w:t xml:space="preserve"> instructions</w:t>
+            <w:r>
+              <w:t>Writeup instructions</w:t>
             </w:r>
           </w:p>
           <w:p>
@@ -776,19 +750,14 @@
               </w:numPr>
             </w:pPr>
             <w:r>
-              <w:t xml:space="preserve">Continue the </w:t>
-            </w:r>
-            <w:proofErr w:type="spellStart"/>
-            <w:r>
-              <w:t>writeup</w:t>
-            </w:r>
-            <w:proofErr w:type="spellEnd"/>
+              <w:t>Continue the writeup</w:t>
+            </w:r>
           </w:p>
         </w:tc>
       </w:tr>
       <w:tr>
         <w:trPr>
-          <w:trHeight w:val="539"/>
+          <w:trHeight w:val="1457"/>
         </w:trPr>
         <w:tc>
           <w:tcPr>
@@ -829,13 +798,8 @@
                 <w:numId w:val="8"/>
               </w:numPr>
             </w:pPr>
-            <w:proofErr w:type="spellStart"/>
-            <w:r>
-              <w:t>Writeup</w:t>
-            </w:r>
-            <w:proofErr w:type="spellEnd"/>
-            <w:r>
-              <w:t xml:space="preserve"> instructions</w:t>
+            <w:r>
+              <w:t>Writeup instructions</w:t>
             </w:r>
           </w:p>
           <w:p>
@@ -852,24 +816,13 @@
               </w:numPr>
             </w:pPr>
             <w:r>
-              <w:t>Finish</w:t>
-            </w:r>
-            <w:r>
-              <w:t xml:space="preserve"> the </w:t>
-            </w:r>
-            <w:proofErr w:type="spellStart"/>
-            <w:r>
-              <w:t>writeup</w:t>
-            </w:r>
-            <w:proofErr w:type="spellEnd"/>
+              <w:t>Finish the writeup</w:t>
+            </w:r>
           </w:p>
         </w:tc>
       </w:tr>
     </w:tbl>
-    <w:p>
-      <w:bookmarkStart w:id="0" w:name="_GoBack"/>
-      <w:bookmarkEnd w:id="0"/>
-    </w:p>
+    <w:p/>
     <w:sectPr>
       <w:pgSz w:w="12240" w:h="15840"/>
       <w:pgMar w:top="720" w:right="720" w:bottom="720" w:left="720" w:header="720" w:footer="720" w:gutter="0"/>
@@ -1907,7 +1860,7 @@
   <w:docDefaults>
     <w:rPrDefault>
       <w:rPr>
-        <w:rFonts w:asciiTheme="minorHAnsi" w:eastAsiaTheme="minorHAnsi" w:hAnsiTheme="minorHAnsi" w:cstheme="minorBidi"/>
+        <w:rFonts w:asciiTheme="minorHAnsi" w:eastAsia="宋体" w:hAnsiTheme="minorHAnsi" w:cstheme="minorBidi"/>
         <w:sz w:val="24"/>
         <w:szCs w:val="24"/>
         <w:lang w:val="en-US" w:eastAsia="en-US" w:bidi="ar-SA"/>

</xml_diff>

<commit_message>
Updated the class materials
</commit_message>
<xml_diff>
--- a/Class Materials/Syllabus.docx
+++ b/Class Materials/Syllabus.docx
@@ -39,7 +39,7 @@
       </w:tr>
       <w:tr>
         <w:trPr>
-          <w:trHeight w:val="295"/>
+          <w:trHeight w:val="3068"/>
         </w:trPr>
         <w:tc>
           <w:tcPr>
@@ -235,23 +235,57 @@
             <w:r>
               <w:t>Reading</w:t>
             </w:r>
+            <w:r>
+              <w:t>: stats book P401-415, P</w:t>
+            </w:r>
+            <w:r>
+              <w:t xml:space="preserve">440 </w:t>
+            </w:r>
+            <w:r>
+              <w:t>–</w:t>
+            </w:r>
+            <w:r>
+              <w:t xml:space="preserve"> 444</w:t>
+            </w:r>
+            <w:r>
+              <w:t xml:space="preserve">, </w:t>
+            </w:r>
+            <w:proofErr w:type="spellStart"/>
+            <w:r>
+              <w:t>Sokol</w:t>
+            </w:r>
+            <w:proofErr w:type="spellEnd"/>
+            <w:r>
+              <w:t xml:space="preserve"> and </w:t>
+            </w:r>
+            <w:proofErr w:type="spellStart"/>
+            <w:r>
+              <w:t>Kvam</w:t>
+            </w:r>
+            <w:proofErr w:type="spellEnd"/>
+            <w:r>
+              <w:t xml:space="preserve"> 2006, Jacobson </w:t>
+            </w:r>
+            <w:r>
+              <w:t>2009</w:t>
+            </w:r>
+          </w:p>
+          <w:p>
+            <w:pPr>
+              <w:pStyle w:val="ListParagraph"/>
+              <w:numPr>
+                <w:ilvl w:val="0"/>
+                <w:numId w:val="5"/>
+              </w:numPr>
+            </w:pPr>
+            <w:r>
+              <w:t>Continue</w:t>
+            </w:r>
+            <w:r>
+              <w:t xml:space="preserve"> scraping/organizing the data</w:t>
+            </w:r>
             <w:bookmarkStart w:id="0" w:name="_GoBack"/>
             <w:bookmarkEnd w:id="0"/>
-          </w:p>
-          <w:p>
-            <w:pPr>
-              <w:pStyle w:val="ListParagraph"/>
-              <w:numPr>
-                <w:ilvl w:val="0"/>
-                <w:numId w:val="5"/>
-              </w:numPr>
-            </w:pPr>
-            <w:r>
-              <w:t>Continue</w:t>
-            </w:r>
-            <w:r>
-              <w:t xml:space="preserve"> scraping/organizing the data</w:t>
-            </w:r>
           </w:p>
           <w:p>
             <w:pPr>
@@ -339,8 +373,13 @@
                 <w:numId w:val="6"/>
               </w:numPr>
             </w:pPr>
-            <w:r>
-              <w:t>Writeup for regression method</w:t>
+            <w:proofErr w:type="spellStart"/>
+            <w:r>
+              <w:t>Writeup</w:t>
+            </w:r>
+            <w:proofErr w:type="spellEnd"/>
+            <w:r>
+              <w:t xml:space="preserve"> for regression method</w:t>
             </w:r>
           </w:p>
         </w:tc>
@@ -417,8 +456,13 @@
                 <w:numId w:val="7"/>
               </w:numPr>
             </w:pPr>
-            <w:r>
-              <w:t>Writeup for Bayesian learning method</w:t>
+            <w:proofErr w:type="spellStart"/>
+            <w:r>
+              <w:t>Writeup</w:t>
+            </w:r>
+            <w:proofErr w:type="spellEnd"/>
+            <w:r>
+              <w:t xml:space="preserve"> for Bayesian learning method</w:t>
             </w:r>
           </w:p>
         </w:tc>
@@ -483,8 +527,13 @@
                 <w:numId w:val="9"/>
               </w:numPr>
             </w:pPr>
-            <w:r>
-              <w:t>Writeup for predictive models</w:t>
+            <w:proofErr w:type="spellStart"/>
+            <w:r>
+              <w:t>Writeup</w:t>
+            </w:r>
+            <w:proofErr w:type="spellEnd"/>
+            <w:r>
+              <w:t xml:space="preserve"> for predictive models</w:t>
             </w:r>
           </w:p>
         </w:tc>
@@ -646,6 +695,7 @@
           </w:p>
           <w:p>
             <w:r>
+              <w:lastRenderedPageBreak/>
               <w:t>Homework:</w:t>
             </w:r>
           </w:p>
@@ -658,7 +708,6 @@
               </w:numPr>
             </w:pPr>
             <w:r>
-              <w:lastRenderedPageBreak/>
               <w:t>Finish the implementation of the model</w:t>
             </w:r>
           </w:p>
@@ -683,8 +732,13 @@
               </w:numPr>
             </w:pPr>
             <w:r>
-              <w:t>Start combining the past writeups</w:t>
-            </w:r>
+              <w:t xml:space="preserve">Start combining the past </w:t>
+            </w:r>
+            <w:proofErr w:type="spellStart"/>
+            <w:r>
+              <w:t>writeups</w:t>
+            </w:r>
+            <w:proofErr w:type="spellEnd"/>
           </w:p>
         </w:tc>
       </w:tr>
@@ -732,8 +786,13 @@
                 <w:numId w:val="7"/>
               </w:numPr>
             </w:pPr>
-            <w:r>
-              <w:t>Writeup instructions</w:t>
+            <w:proofErr w:type="spellStart"/>
+            <w:r>
+              <w:t>Writeup</w:t>
+            </w:r>
+            <w:proofErr w:type="spellEnd"/>
+            <w:r>
+              <w:t xml:space="preserve"> instructions</w:t>
             </w:r>
           </w:p>
           <w:p>
@@ -750,8 +809,13 @@
               </w:numPr>
             </w:pPr>
             <w:r>
-              <w:t>Continue the writeup</w:t>
-            </w:r>
+              <w:t xml:space="preserve">Continue the </w:t>
+            </w:r>
+            <w:proofErr w:type="spellStart"/>
+            <w:r>
+              <w:t>writeup</w:t>
+            </w:r>
+            <w:proofErr w:type="spellEnd"/>
           </w:p>
         </w:tc>
       </w:tr>
@@ -798,8 +862,13 @@
                 <w:numId w:val="8"/>
               </w:numPr>
             </w:pPr>
-            <w:r>
-              <w:t>Writeup instructions</w:t>
+            <w:proofErr w:type="spellStart"/>
+            <w:r>
+              <w:t>Writeup</w:t>
+            </w:r>
+            <w:proofErr w:type="spellEnd"/>
+            <w:r>
+              <w:t xml:space="preserve"> instructions</w:t>
             </w:r>
           </w:p>
           <w:p>
@@ -816,8 +885,13 @@
               </w:numPr>
             </w:pPr>
             <w:r>
-              <w:t>Finish the writeup</w:t>
-            </w:r>
+              <w:t xml:space="preserve">Finish the </w:t>
+            </w:r>
+            <w:proofErr w:type="spellStart"/>
+            <w:r>
+              <w:t>writeup</w:t>
+            </w:r>
+            <w:proofErr w:type="spellEnd"/>
           </w:p>
         </w:tc>
       </w:tr>

</xml_diff>

<commit_message>
Updated the third class material
</commit_message>
<xml_diff>
--- a/Class Materials/Syllabus.docx
+++ b/Class Materials/Syllabus.docx
@@ -284,8 +284,6 @@
             <w:r>
               <w:t xml:space="preserve"> scraping/organizing the data</w:t>
             </w:r>
-            <w:bookmarkStart w:id="0" w:name="_GoBack"/>
-            <w:bookmarkEnd w:id="0"/>
           </w:p>
           <w:p>
             <w:pPr>
@@ -337,6 +335,18 @@
             </w:r>
           </w:p>
           <w:p>
+            <w:pPr>
+              <w:pStyle w:val="ListParagraph"/>
+              <w:numPr>
+                <w:ilvl w:val="0"/>
+                <w:numId w:val="6"/>
+              </w:numPr>
+            </w:pPr>
+            <w:r>
+              <w:t>Markov Chain</w:t>
+            </w:r>
+          </w:p>
+          <w:p>
             <w:r>
               <w:t>Homework:</w:t>
             </w:r>
@@ -350,7 +360,15 @@
               </w:numPr>
             </w:pPr>
             <w:r>
-              <w:t>Finish collecting and organizing data</w:t>
+              <w:t>Continue</w:t>
+            </w:r>
+            <w:r>
+              <w:t xml:space="preserve"> collecting and organ</w:t>
+            </w:r>
+            <w:bookmarkStart w:id="0" w:name="_GoBack"/>
+            <w:bookmarkEnd w:id="0"/>
+            <w:r>
+              <w:t>izing data</w:t>
             </w:r>
           </w:p>
           <w:p>
@@ -363,23 +381,6 @@
             </w:pPr>
             <w:r>
               <w:t>Continue literature review</w:t>
-            </w:r>
-          </w:p>
-          <w:p>
-            <w:pPr>
-              <w:pStyle w:val="ListParagraph"/>
-              <w:numPr>
-                <w:ilvl w:val="0"/>
-                <w:numId w:val="6"/>
-              </w:numPr>
-            </w:pPr>
-            <w:proofErr w:type="spellStart"/>
-            <w:r>
-              <w:t>Writeup</w:t>
-            </w:r>
-            <w:proofErr w:type="spellEnd"/>
-            <w:r>
-              <w:t xml:space="preserve"> for regression method</w:t>
             </w:r>
           </w:p>
         </w:tc>

</xml_diff>

<commit_message>
Added the class 4 materials
</commit_message>
<xml_diff>
--- a/Class Materials/Syllabus.docx
+++ b/Class Materials/Syllabus.docx
@@ -248,23 +248,7 @@
               <w:t xml:space="preserve"> 444</w:t>
             </w:r>
             <w:r>
-              <w:t xml:space="preserve">, </w:t>
-            </w:r>
-            <w:proofErr w:type="spellStart"/>
-            <w:r>
-              <w:t>Sokol</w:t>
-            </w:r>
-            <w:proofErr w:type="spellEnd"/>
-            <w:r>
-              <w:t xml:space="preserve"> and </w:t>
-            </w:r>
-            <w:proofErr w:type="spellStart"/>
-            <w:r>
-              <w:t>Kvam</w:t>
-            </w:r>
-            <w:proofErr w:type="spellEnd"/>
-            <w:r>
-              <w:t xml:space="preserve"> 2006, Jacobson </w:t>
+              <w:t xml:space="preserve">, Sokol and Kvam 2006, Jacobson </w:t>
             </w:r>
             <w:r>
               <w:t>2009</w:t>
@@ -321,54 +305,76 @@
             <w:r>
               <w:t>Teaching materials:</w:t>
             </w:r>
-          </w:p>
-          <w:p>
-            <w:pPr>
-              <w:pStyle w:val="ListParagraph"/>
-              <w:numPr>
-                <w:ilvl w:val="0"/>
-                <w:numId w:val="6"/>
-              </w:numPr>
-            </w:pPr>
-            <w:r>
-              <w:t>Regressions: linear and logistics</w:t>
-            </w:r>
-          </w:p>
-          <w:p>
-            <w:pPr>
-              <w:pStyle w:val="ListParagraph"/>
-              <w:numPr>
-                <w:ilvl w:val="0"/>
-                <w:numId w:val="6"/>
-              </w:numPr>
-            </w:pPr>
-            <w:r>
-              <w:t>Markov Chain</w:t>
-            </w:r>
-          </w:p>
-          <w:p>
-            <w:r>
-              <w:t>Homework:</w:t>
-            </w:r>
-          </w:p>
-          <w:p>
-            <w:pPr>
-              <w:pStyle w:val="ListParagraph"/>
-              <w:numPr>
-                <w:ilvl w:val="0"/>
-                <w:numId w:val="6"/>
-              </w:numPr>
-            </w:pPr>
-            <w:r>
-              <w:t>Continue</w:t>
-            </w:r>
-            <w:r>
-              <w:t xml:space="preserve"> collecting and organ</w:t>
-            </w:r>
             <w:bookmarkStart w:id="0" w:name="_GoBack"/>
             <w:bookmarkEnd w:id="0"/>
-            <w:r>
-              <w:t>izing data</w:t>
+          </w:p>
+          <w:p>
+            <w:pPr>
+              <w:pStyle w:val="ListParagraph"/>
+              <w:numPr>
+                <w:ilvl w:val="0"/>
+                <w:numId w:val="6"/>
+              </w:numPr>
+            </w:pPr>
+            <w:r>
+              <w:t>Regressions: linear and logistics</w:t>
+            </w:r>
+          </w:p>
+          <w:p>
+            <w:pPr>
+              <w:pStyle w:val="ListParagraph"/>
+              <w:numPr>
+                <w:ilvl w:val="0"/>
+                <w:numId w:val="6"/>
+              </w:numPr>
+            </w:pPr>
+            <w:r>
+              <w:t>Markov Chain</w:t>
+            </w:r>
+          </w:p>
+          <w:p>
+            <w:r>
+              <w:t>Homework:</w:t>
+            </w:r>
+          </w:p>
+          <w:p>
+            <w:pPr>
+              <w:pStyle w:val="ListParagraph"/>
+              <w:numPr>
+                <w:ilvl w:val="0"/>
+                <w:numId w:val="6"/>
+              </w:numPr>
+            </w:pPr>
+            <w:r>
+              <w:t>Stats book reading: P401-430,</w:t>
+            </w:r>
+            <w:r>
+              <w:rPr>
+                <w:rFonts w:hint="eastAsia"/>
+                <w:lang w:eastAsia="zh-CN"/>
+              </w:rPr>
+              <w:t xml:space="preserve"> </w:t>
+            </w:r>
+            <w:r>
+              <w:t xml:space="preserve">P440-444, Exercise </w:t>
+            </w:r>
+            <w:r>
+              <w:t>11-83</w:t>
+            </w:r>
+          </w:p>
+          <w:p>
+            <w:pPr>
+              <w:pStyle w:val="ListParagraph"/>
+              <w:numPr>
+                <w:ilvl w:val="0"/>
+                <w:numId w:val="6"/>
+              </w:numPr>
+            </w:pPr>
+            <w:r>
+              <w:t>Continue</w:t>
+            </w:r>
+            <w:r>
+              <w:t xml:space="preserve"> collecting and organizing data</w:t>
             </w:r>
           </w:p>
           <w:p>
@@ -457,13 +463,8 @@
                 <w:numId w:val="7"/>
               </w:numPr>
             </w:pPr>
-            <w:proofErr w:type="spellStart"/>
-            <w:r>
-              <w:t>Writeup</w:t>
-            </w:r>
-            <w:proofErr w:type="spellEnd"/>
-            <w:r>
-              <w:t xml:space="preserve"> for Bayesian learning method</w:t>
+            <w:r>
+              <w:t>Writeup for Bayesian learning method</w:t>
             </w:r>
           </w:p>
         </w:tc>
@@ -528,13 +529,8 @@
                 <w:numId w:val="9"/>
               </w:numPr>
             </w:pPr>
-            <w:proofErr w:type="spellStart"/>
-            <w:r>
-              <w:t>Writeup</w:t>
-            </w:r>
-            <w:proofErr w:type="spellEnd"/>
-            <w:r>
-              <w:t xml:space="preserve"> for predictive models</w:t>
+            <w:r>
+              <w:t>Writeup for predictive models</w:t>
             </w:r>
           </w:p>
         </w:tc>
@@ -691,12 +687,12 @@
               </w:numPr>
             </w:pPr>
             <w:r>
+              <w:lastRenderedPageBreak/>
               <w:t>Discussion of the model/testing</w:t>
             </w:r>
           </w:p>
           <w:p>
             <w:r>
-              <w:lastRenderedPageBreak/>
               <w:t>Homework:</w:t>
             </w:r>
           </w:p>
@@ -733,13 +729,8 @@
               </w:numPr>
             </w:pPr>
             <w:r>
-              <w:t xml:space="preserve">Start combining the past </w:t>
-            </w:r>
-            <w:proofErr w:type="spellStart"/>
-            <w:r>
-              <w:t>writeups</w:t>
-            </w:r>
-            <w:proofErr w:type="spellEnd"/>
+              <w:t>Start combining the past writeups</w:t>
+            </w:r>
           </w:p>
         </w:tc>
       </w:tr>
@@ -787,13 +778,8 @@
                 <w:numId w:val="7"/>
               </w:numPr>
             </w:pPr>
-            <w:proofErr w:type="spellStart"/>
-            <w:r>
-              <w:t>Writeup</w:t>
-            </w:r>
-            <w:proofErr w:type="spellEnd"/>
-            <w:r>
-              <w:t xml:space="preserve"> instructions</w:t>
+            <w:r>
+              <w:t>Writeup instructions</w:t>
             </w:r>
           </w:p>
           <w:p>
@@ -810,13 +796,8 @@
               </w:numPr>
             </w:pPr>
             <w:r>
-              <w:t xml:space="preserve">Continue the </w:t>
-            </w:r>
-            <w:proofErr w:type="spellStart"/>
-            <w:r>
-              <w:t>writeup</w:t>
-            </w:r>
-            <w:proofErr w:type="spellEnd"/>
+              <w:t>Continue the writeup</w:t>
+            </w:r>
           </w:p>
         </w:tc>
       </w:tr>
@@ -863,13 +844,8 @@
                 <w:numId w:val="8"/>
               </w:numPr>
             </w:pPr>
-            <w:proofErr w:type="spellStart"/>
-            <w:r>
-              <w:t>Writeup</w:t>
-            </w:r>
-            <w:proofErr w:type="spellEnd"/>
-            <w:r>
-              <w:t xml:space="preserve"> instructions</w:t>
+            <w:r>
+              <w:t>Writeup instructions</w:t>
             </w:r>
           </w:p>
           <w:p>
@@ -886,13 +862,8 @@
               </w:numPr>
             </w:pPr>
             <w:r>
-              <w:t xml:space="preserve">Finish the </w:t>
-            </w:r>
-            <w:proofErr w:type="spellStart"/>
-            <w:r>
-              <w:t>writeup</w:t>
-            </w:r>
-            <w:proofErr w:type="spellEnd"/>
+              <w:t>Finish the writeup</w:t>
+            </w:r>
           </w:p>
         </w:tc>
       </w:tr>

</xml_diff>